<commit_message>
More work on the midterm #1 study guide.
</commit_message>
<xml_diff>
--- a/study_guides/MATH129A_Midterm_1_Study_Guide.docx
+++ b/study_guides/MATH129A_Midterm_1_Study_Guide.docx
@@ -69,13 +69,13 @@
     <w:tbl>
       <w:tblPr>
         <w:tblStyle w:val="TableGrid"/>
-        <w:tblW w:w="10305" w:type="dxa"/>
+        <w:tblW w:w="10748" w:type="dxa"/>
         <w:jc w:val="center"/>
-        <w:tblInd w:w="-252" w:type="dxa"/>
+        <w:tblInd w:w="-695" w:type="dxa"/>
         <w:tblLook w:val="04A0" w:firstRow="1" w:lastRow="0" w:firstColumn="1" w:lastColumn="0" w:noHBand="0" w:noVBand="1"/>
       </w:tblPr>
       <w:tblGrid>
-        <w:gridCol w:w="3353"/>
+        <w:gridCol w:w="3796"/>
         <w:gridCol w:w="1890"/>
         <w:gridCol w:w="2340"/>
         <w:gridCol w:w="2722"/>
@@ -87,7 +87,7 @@
         </w:trPr>
         <w:tc>
           <w:tcPr>
-            <w:tcW w:w="3353" w:type="dxa"/>
+            <w:tcW w:w="3796" w:type="dxa"/>
             <w:vAlign w:val="center"/>
           </w:tcPr>
           <w:p>
@@ -727,7 +727,21 @@
                 <w:b/>
                 <w:color w:val="FF0000"/>
               </w:rPr>
-              <w:t>one of more linear equations</w:t>
+              <w:t>one o</w:t>
+            </w:r>
+            <w:r>
+              <w:rPr>
+                <w:b/>
+                <w:color w:val="FF0000"/>
+              </w:rPr>
+              <w:t>r</w:t>
+            </w:r>
+            <w:r>
+              <w:rPr>
+                <w:b/>
+                <w:color w:val="FF0000"/>
+              </w:rPr>
+              <w:t xml:space="preserve"> more linear equations</w:t>
             </w:r>
             <w:r>
               <w:t>.</w:t>
@@ -753,11 +767,21 @@
             <w:r>
               <w:rPr>
                 <w:b/>
-                <w:color w:val="FF0000"/>
-              </w:rPr>
-              <w:t>list of numbers</w:t>
-            </w:r>
-            <w:r>
+                <w:color w:val="00B050"/>
+              </w:rPr>
+              <w:t>set</w:t>
+            </w:r>
+            <w:r>
+              <w:rPr>
+                <w:b/>
+                <w:color w:val="00B050"/>
+              </w:rPr>
+              <w:t xml:space="preserve"> of numbers</w:t>
+            </w:r>
+            <w:r>
+              <w:rPr>
+                <w:color w:val="00B050"/>
+              </w:rPr>
               <w:t xml:space="preserve"> </w:t>
             </w:r>
             <m:oMath>
@@ -1183,16 +1207,16 @@
     <w:tbl>
       <w:tblPr>
         <w:tblStyle w:val="TableGrid"/>
-        <w:tblW w:w="10305" w:type="dxa"/>
+        <w:tblW w:w="10660" w:type="dxa"/>
         <w:jc w:val="center"/>
-        <w:tblInd w:w="-252" w:type="dxa"/>
+        <w:tblInd w:w="-607" w:type="dxa"/>
         <w:tblLook w:val="04A0" w:firstRow="1" w:lastRow="0" w:firstColumn="1" w:lastColumn="0" w:noHBand="0" w:noVBand="1"/>
       </w:tblPr>
       <w:tblGrid>
-        <w:gridCol w:w="1913"/>
-        <w:gridCol w:w="2070"/>
-        <w:gridCol w:w="2160"/>
-        <w:gridCol w:w="4162"/>
+        <w:gridCol w:w="1982"/>
+        <w:gridCol w:w="1890"/>
+        <w:gridCol w:w="2250"/>
+        <w:gridCol w:w="4538"/>
       </w:tblGrid>
       <w:tr>
         <w:trPr>
@@ -1201,7 +1225,7 @@
         </w:trPr>
         <w:tc>
           <w:tcPr>
-            <w:tcW w:w="1913" w:type="dxa"/>
+            <w:tcW w:w="1982" w:type="dxa"/>
             <w:vAlign w:val="center"/>
           </w:tcPr>
           <w:p>
@@ -1233,13 +1257,27 @@
                 <w:b/>
                 <w:color w:val="FF0000"/>
               </w:rPr>
-              <w:t xml:space="preserve"> one or more solutions</w:t>
+              <w:t xml:space="preserve"> one or </w:t>
+            </w:r>
+            <w:r>
+              <w:rPr>
+                <w:b/>
+                <w:color w:val="FF0000"/>
+              </w:rPr>
+              <w:t>infinite</w:t>
+            </w:r>
+            <w:r>
+              <w:rPr>
+                <w:b/>
+                <w:color w:val="FF0000"/>
+              </w:rPr>
+              <w:t xml:space="preserve"> solutions</w:t>
             </w:r>
           </w:p>
         </w:tc>
         <w:tc>
           <w:tcPr>
-            <w:tcW w:w="2070" w:type="dxa"/>
+            <w:tcW w:w="1890" w:type="dxa"/>
             <w:vMerge w:val="restart"/>
             <w:vAlign w:val="center"/>
           </w:tcPr>
@@ -1280,7 +1318,7 @@
         </w:tc>
         <w:tc>
           <w:tcPr>
-            <w:tcW w:w="2160" w:type="dxa"/>
+            <w:tcW w:w="2250" w:type="dxa"/>
             <w:vMerge w:val="restart"/>
             <w:vAlign w:val="center"/>
           </w:tcPr>
@@ -1343,6 +1381,7 @@
             <w:r>
               <w:rPr>
                 <w:b/>
+                <w:i/>
                 <w:color w:val="7030A0"/>
               </w:rPr>
               <w:t>right hand side</w:t>
@@ -1360,7 +1399,7 @@
         </w:tc>
         <w:tc>
           <w:tcPr>
-            <w:tcW w:w="4162" w:type="dxa"/>
+            <w:tcW w:w="4538" w:type="dxa"/>
             <w:vMerge w:val="restart"/>
             <w:vAlign w:val="center"/>
           </w:tcPr>
@@ -1501,7 +1540,7 @@
         </w:trPr>
         <w:tc>
           <w:tcPr>
-            <w:tcW w:w="1913" w:type="dxa"/>
+            <w:tcW w:w="1982" w:type="dxa"/>
             <w:vAlign w:val="center"/>
           </w:tcPr>
           <w:p>
@@ -1531,7 +1570,7 @@
         </w:tc>
         <w:tc>
           <w:tcPr>
-            <w:tcW w:w="2070" w:type="dxa"/>
+            <w:tcW w:w="1890" w:type="dxa"/>
             <w:vMerge/>
             <w:vAlign w:val="center"/>
           </w:tcPr>
@@ -1543,34 +1582,407 @@
               </w:rPr>
             </w:pPr>
           </w:p>
+        </w:tc>
+        <w:tc>
+          <w:tcPr>
+            <w:tcW w:w="2250" w:type="dxa"/>
+            <w:vMerge/>
+            <w:vAlign w:val="center"/>
+          </w:tcPr>
+          <w:p>
+            <w:pPr>
+              <w:rPr>
+                <w:b/>
+                <w:color w:val="0000FF"/>
+              </w:rPr>
+            </w:pPr>
+          </w:p>
+        </w:tc>
+        <w:tc>
+          <w:tcPr>
+            <w:tcW w:w="4538" w:type="dxa"/>
+            <w:vMerge/>
+            <w:vAlign w:val="center"/>
+          </w:tcPr>
+          <w:p>
+            <w:pPr>
+              <w:jc w:val="center"/>
+              <w:rPr>
+                <w:b/>
+                <w:color w:val="0000FF"/>
+              </w:rPr>
+            </w:pPr>
+          </w:p>
+        </w:tc>
+      </w:tr>
+    </w:tbl>
+    <w:p>
+      <w:pPr>
+        <w:rPr>
+          <w:b/>
+          <w:sz w:val="8"/>
+          <w:szCs w:val="8"/>
+        </w:rPr>
+      </w:pPr>
+    </w:p>
+    <w:tbl>
+      <w:tblPr>
+        <w:tblStyle w:val="TableGrid"/>
+        <w:tblW w:w="10660" w:type="dxa"/>
+        <w:jc w:val="center"/>
+        <w:tblInd w:w="-607" w:type="dxa"/>
+        <w:tblLook w:val="04A0" w:firstRow="1" w:lastRow="0" w:firstColumn="1" w:lastColumn="0" w:noHBand="0" w:noVBand="1"/>
+      </w:tblPr>
+      <w:tblGrid>
+        <w:gridCol w:w="3240"/>
+        <w:gridCol w:w="2358"/>
+        <w:gridCol w:w="1872"/>
+        <w:gridCol w:w="3190"/>
+      </w:tblGrid>
+      <w:tr>
+        <w:trPr>
+          <w:trHeight w:val="39"/>
+          <w:jc w:val="center"/>
+        </w:trPr>
+        <w:tc>
+          <w:tcPr>
+            <w:tcW w:w="3240" w:type="dxa"/>
+            <w:vAlign w:val="center"/>
+          </w:tcPr>
+          <w:p>
+            <w:r>
+              <w:rPr>
+                <w:b/>
+                <w:color w:val="0000FF"/>
+              </w:rPr>
+              <w:t>Row Equivalent Matrices</w:t>
+            </w:r>
+            <w:r>
+              <w:rPr>
+                <w:color w:val="0000FF"/>
+              </w:rPr>
+              <w:t xml:space="preserve"> </w:t>
+            </w:r>
+            <w:r>
+              <w:t xml:space="preserve">– </w:t>
+            </w:r>
+            <w:r>
+              <w:t xml:space="preserve">Any two matrices where a </w:t>
+            </w:r>
+            <w:r>
+              <w:rPr>
+                <w:b/>
+                <w:color w:val="FF0000"/>
+              </w:rPr>
+              <w:t xml:space="preserve">series of elementary row operations </w:t>
+            </w:r>
+            <w:r>
+              <w:t>can transform one matrix into another.</w:t>
+            </w:r>
+          </w:p>
+        </w:tc>
+        <w:tc>
+          <w:tcPr>
+            <w:tcW w:w="2358" w:type="dxa"/>
+            <w:vAlign w:val="center"/>
+          </w:tcPr>
+          <w:p>
+            <w:r>
+              <w:rPr>
+                <w:b/>
+                <w:color w:val="0000FF"/>
+              </w:rPr>
+              <w:t>Row Operation Reversibility</w:t>
+            </w:r>
+            <w:r>
+              <w:t xml:space="preserve"> – All row operations can be undone to get the previous matrix</w:t>
+            </w:r>
+          </w:p>
+        </w:tc>
+        <w:tc>
+          <w:tcPr>
+            <w:tcW w:w="1872" w:type="dxa"/>
+            <w:vAlign w:val="center"/>
+          </w:tcPr>
+          <w:p>
+            <m:oMath>
+              <m:r>
+                <m:rPr>
+                  <m:sty m:val="b"/>
+                </m:rPr>
+                <w:rPr>
+                  <w:rFonts w:ascii="Cambria Math" w:hAnsi="Cambria Math"/>
+                  <w:color w:val="0000FF"/>
+                </w:rPr>
+                <m:t xml:space="preserve">m </m:t>
+              </m:r>
+              <m:r>
+                <m:rPr>
+                  <m:nor/>
+                </m:rPr>
+                <w:rPr>
+                  <w:b/>
+                  <w:color w:val="0000FF"/>
+                </w:rPr>
+                <m:t>x</m:t>
+              </m:r>
+              <m:r>
+                <m:rPr>
+                  <m:sty m:val="b"/>
+                </m:rPr>
+                <w:rPr>
+                  <w:rFonts w:ascii="Cambria Math" w:hAnsi="Cambria Math"/>
+                  <w:color w:val="0000FF"/>
+                </w:rPr>
+                <m:t xml:space="preserve"> n</m:t>
+              </m:r>
+            </m:oMath>
+            <w:r>
+              <w:rPr>
+                <w:b/>
+                <w:color w:val="0000FF"/>
+              </w:rPr>
+              <w:t xml:space="preserve"> Matrix</w:t>
+            </w:r>
+            <w:r>
+              <w:rPr>
+                <w:rFonts w:eastAsiaTheme="minorEastAsia"/>
+              </w:rPr>
+              <w:t xml:space="preserve"> – Composed of </w:t>
+            </w:r>
+            <m:oMath>
+              <m:r>
+                <w:rPr>
+                  <w:rFonts w:ascii="Cambria Math" w:eastAsiaTheme="minorEastAsia" w:hAnsi="Cambria Math"/>
+                </w:rPr>
+                <m:t>m</m:t>
+              </m:r>
+            </m:oMath>
+            <w:r>
+              <w:rPr>
+                <w:rFonts w:eastAsiaTheme="minorEastAsia"/>
+              </w:rPr>
+              <w:t xml:space="preserve"> rows of </w:t>
+            </w:r>
+            <m:oMath>
+              <m:r>
+                <w:rPr>
+                  <w:rFonts w:ascii="Cambria Math" w:eastAsiaTheme="minorEastAsia" w:hAnsi="Cambria Math"/>
+                </w:rPr>
+                <m:t>n</m:t>
+              </m:r>
+            </m:oMath>
+            <w:r>
+              <w:rPr>
+                <w:rFonts w:eastAsiaTheme="minorEastAsia"/>
+              </w:rPr>
+              <w:t xml:space="preserve"> columns</w:t>
+            </w:r>
+          </w:p>
+        </w:tc>
+        <w:tc>
+          <w:tcPr>
+            <w:tcW w:w="3190" w:type="dxa"/>
+            <w:vAlign w:val="center"/>
+          </w:tcPr>
+          <w:p>
+            <w:pPr>
+              <w:rPr>
+                <w:b/>
+                <w:color w:val="E36C0A" w:themeColor="accent6" w:themeShade="BF"/>
+              </w:rPr>
+            </w:pPr>
+            <w:r>
+              <w:rPr>
+                <w:b/>
+                <w:color w:val="0000FF"/>
+              </w:rPr>
+              <w:t>Equivalent Linear Systems</w:t>
+            </w:r>
+            <w:r>
+              <w:rPr>
+                <w:b/>
+                <w:color w:val="E36C0A" w:themeColor="accent6" w:themeShade="BF"/>
+              </w:rPr>
+              <w:t xml:space="preserve"> </w:t>
+            </w:r>
+            <w:r>
+              <w:t xml:space="preserve">– Any two linear systems with the </w:t>
+            </w:r>
+            <w:r>
+              <w:rPr>
+                <w:b/>
+                <w:color w:val="FF0000"/>
+              </w:rPr>
+              <w:t>same solution set</w:t>
+            </w:r>
+            <w:r>
+              <w:t>.</w:t>
+            </w:r>
+          </w:p>
+        </w:tc>
+      </w:tr>
+    </w:tbl>
+    <w:p>
+      <w:pPr>
+        <w:rPr>
+          <w:b/>
+          <w:sz w:val="8"/>
+          <w:szCs w:val="8"/>
+        </w:rPr>
+      </w:pPr>
+    </w:p>
+    <w:tbl>
+      <w:tblPr>
+        <w:tblStyle w:val="TableGrid"/>
+        <w:tblW w:w="10660" w:type="dxa"/>
+        <w:jc w:val="center"/>
+        <w:tblInd w:w="-607" w:type="dxa"/>
+        <w:tblLook w:val="04A0" w:firstRow="1" w:lastRow="0" w:firstColumn="1" w:lastColumn="0" w:noHBand="0" w:noVBand="1"/>
+      </w:tblPr>
+      <w:tblGrid>
+        <w:gridCol w:w="2790"/>
+        <w:gridCol w:w="1548"/>
+        <w:gridCol w:w="2160"/>
+        <w:gridCol w:w="4162"/>
+      </w:tblGrid>
+      <w:tr>
+        <w:trPr>
+          <w:trHeight w:val="1758"/>
+          <w:jc w:val="center"/>
+        </w:trPr>
+        <w:tc>
+          <w:tcPr>
+            <w:tcW w:w="2790" w:type="dxa"/>
+            <w:vAlign w:val="center"/>
+          </w:tcPr>
+          <w:p>
+            <w:pPr>
+              <w:jc w:val="center"/>
+              <w:rPr>
+                <w:b/>
+                <w:color w:val="0000FF"/>
+              </w:rPr>
+            </w:pPr>
+            <w:r>
+              <w:rPr>
+                <w:b/>
+                <w:color w:val="0000FF"/>
+              </w:rPr>
+              <w:t xml:space="preserve">Approaches to Find </w:t>
+            </w:r>
+            <w:r>
+              <w:rPr>
+                <w:b/>
+                <w:color w:val="0000FF"/>
+              </w:rPr>
+              <w:t xml:space="preserve">the </w:t>
+            </w:r>
+            <w:r>
+              <w:rPr>
+                <w:b/>
+                <w:color w:val="0000FF"/>
+              </w:rPr>
+              <w:t>Solution Set of a Linear System</w:t>
+            </w:r>
+          </w:p>
+          <w:p>
+            <w:pPr>
+              <w:pStyle w:val="ListParagraph"/>
+              <w:numPr>
+                <w:ilvl w:val="0"/>
+                <w:numId w:val="10"/>
+              </w:numPr>
+              <w:rPr>
+                <w:b/>
+                <w:color w:val="E36C0A" w:themeColor="accent6" w:themeShade="BF"/>
+              </w:rPr>
+            </w:pPr>
+            <w:r>
+              <w:rPr>
+                <w:b/>
+                <w:color w:val="E36C0A" w:themeColor="accent6" w:themeShade="BF"/>
+              </w:rPr>
+              <w:t>Solve equations by substitution.</w:t>
+            </w:r>
+          </w:p>
+          <w:p>
+            <w:pPr>
+              <w:pStyle w:val="ListParagraph"/>
+              <w:numPr>
+                <w:ilvl w:val="0"/>
+                <w:numId w:val="10"/>
+              </w:numPr>
+              <w:rPr>
+                <w:b/>
+                <w:color w:val="E36C0A" w:themeColor="accent6" w:themeShade="BF"/>
+              </w:rPr>
+            </w:pPr>
+            <w:r>
+              <w:rPr>
+                <w:b/>
+                <w:color w:val="E36C0A" w:themeColor="accent6" w:themeShade="BF"/>
+              </w:rPr>
+              <w:t>Multiply and add the equations</w:t>
+            </w:r>
+          </w:p>
+          <w:p>
+            <w:pPr>
+              <w:pStyle w:val="ListParagraph"/>
+              <w:numPr>
+                <w:ilvl w:val="0"/>
+                <w:numId w:val="10"/>
+              </w:numPr>
+              <w:rPr>
+                <w:b/>
+                <w:color w:val="E36C0A" w:themeColor="accent6" w:themeShade="BF"/>
+              </w:rPr>
+            </w:pPr>
+            <w:r>
+              <w:rPr>
+                <w:b/>
+                <w:color w:val="E36C0A" w:themeColor="accent6" w:themeShade="BF"/>
+              </w:rPr>
+              <w:t>Graphically</w:t>
+            </w:r>
+          </w:p>
+          <w:p>
+            <w:pPr>
+              <w:pStyle w:val="ListParagraph"/>
+              <w:numPr>
+                <w:ilvl w:val="1"/>
+                <w:numId w:val="10"/>
+              </w:numPr>
+            </w:pPr>
+            <w:r>
+              <w:t>Look at intersection of the equations.</w:t>
+            </w:r>
+          </w:p>
+        </w:tc>
+        <w:tc>
+          <w:tcPr>
+            <w:tcW w:w="1548" w:type="dxa"/>
+            <w:vAlign w:val="center"/>
+          </w:tcPr>
+          <w:p/>
         </w:tc>
         <w:tc>
           <w:tcPr>
             <w:tcW w:w="2160" w:type="dxa"/>
-            <w:vMerge/>
             <w:vAlign w:val="center"/>
           </w:tcPr>
-          <w:p>
-            <w:pPr>
-              <w:rPr>
-                <w:b/>
-                <w:color w:val="0000FF"/>
-              </w:rPr>
-            </w:pPr>
-          </w:p>
+          <w:p/>
         </w:tc>
         <w:tc>
           <w:tcPr>
             <w:tcW w:w="4162" w:type="dxa"/>
-            <w:vMerge/>
             <w:vAlign w:val="center"/>
           </w:tcPr>
           <w:p>
             <w:pPr>
-              <w:jc w:val="center"/>
-              <w:rPr>
-                <w:b/>
-                <w:color w:val="0000FF"/>
+              <w:rPr>
+                <w:b/>
+                <w:color w:val="E36C0A" w:themeColor="accent6" w:themeShade="BF"/>
               </w:rPr>
             </w:pPr>
           </w:p>
@@ -1604,6 +2016,43 @@
           <w:b/>
         </w:rPr>
       </w:pPr>
+    </w:p>
+    <w:p>
+      <w:pPr>
+        <w:rPr>
+          <w:b/>
+        </w:rPr>
+      </w:pPr>
+    </w:p>
+    <w:p>
+      <w:pPr>
+        <w:rPr>
+          <w:b/>
+        </w:rPr>
+      </w:pPr>
+    </w:p>
+    <w:p>
+      <w:pPr>
+        <w:rPr>
+          <w:b/>
+        </w:rPr>
+      </w:pPr>
+    </w:p>
+    <w:p>
+      <w:pPr>
+        <w:spacing w:after="200" w:line="276" w:lineRule="auto"/>
+        <w:rPr>
+          <w:b/>
+          <w:sz w:val="22"/>
+        </w:rPr>
+      </w:pPr>
+      <w:r>
+        <w:rPr>
+          <w:b/>
+          <w:sz w:val="22"/>
+        </w:rPr>
+        <w:br w:type="page"/>
+      </w:r>
     </w:p>
     <w:p>
       <w:pPr>
@@ -1618,6 +2067,7 @@
           <w:b/>
           <w:sz w:val="22"/>
         </w:rPr>
+        <w:lastRenderedPageBreak/>
         <w:t>Section 1.2 – Row Reduction and Echelon Forms</w:t>
       </w:r>
     </w:p>
@@ -1627,6 +2077,1119 @@
           <w:b/>
         </w:rPr>
       </w:pPr>
+    </w:p>
+    <w:tbl>
+      <w:tblPr>
+        <w:tblStyle w:val="TableGrid"/>
+        <w:tblW w:w="11669" w:type="dxa"/>
+        <w:jc w:val="center"/>
+        <w:tblInd w:w="-1616" w:type="dxa"/>
+        <w:tblLook w:val="04A0" w:firstRow="1" w:lastRow="0" w:firstColumn="1" w:lastColumn="0" w:noHBand="0" w:noVBand="1"/>
+      </w:tblPr>
+      <w:tblGrid>
+        <w:gridCol w:w="1587"/>
+        <w:gridCol w:w="2925"/>
+        <w:gridCol w:w="1935"/>
+        <w:gridCol w:w="1440"/>
+        <w:gridCol w:w="1530"/>
+        <w:gridCol w:w="2252"/>
+      </w:tblGrid>
+      <w:tr>
+        <w:trPr>
+          <w:trHeight w:val="222"/>
+          <w:jc w:val="center"/>
+        </w:trPr>
+        <w:tc>
+          <w:tcPr>
+            <w:tcW w:w="1587" w:type="dxa"/>
+            <w:vMerge w:val="restart"/>
+            <w:tcBorders>
+              <w:right w:val="single" w:sz="12" w:space="0" w:color="auto"/>
+            </w:tcBorders>
+            <w:vAlign w:val="center"/>
+          </w:tcPr>
+          <w:p>
+            <w:pPr>
+              <w:rPr>
+                <w:rFonts w:eastAsiaTheme="minorEastAsia"/>
+              </w:rPr>
+            </w:pPr>
+          </w:p>
+        </w:tc>
+        <w:tc>
+          <w:tcPr>
+            <w:tcW w:w="10082" w:type="dxa"/>
+            <w:gridSpan w:val="5"/>
+            <w:tcBorders>
+              <w:top w:val="single" w:sz="12" w:space="0" w:color="auto"/>
+              <w:left w:val="single" w:sz="12" w:space="0" w:color="auto"/>
+              <w:bottom w:val="single" w:sz="6" w:space="0" w:color="auto"/>
+              <w:right w:val="single" w:sz="12" w:space="0" w:color="auto"/>
+            </w:tcBorders>
+            <w:vAlign w:val="center"/>
+          </w:tcPr>
+          <w:p>
+            <w:pPr>
+              <w:jc w:val="center"/>
+              <w:rPr>
+                <w:rFonts w:eastAsiaTheme="minorEastAsia"/>
+                <w:b/>
+                <w:sz w:val="22"/>
+              </w:rPr>
+            </w:pPr>
+            <w:r>
+              <w:rPr>
+                <w:rFonts w:eastAsiaTheme="minorEastAsia"/>
+                <w:b/>
+                <w:sz w:val="22"/>
+              </w:rPr>
+              <w:t>Key Properties</w:t>
+            </w:r>
+          </w:p>
+        </w:tc>
+      </w:tr>
+      <w:tr>
+        <w:trPr>
+          <w:trHeight w:val="221"/>
+          <w:jc w:val="center"/>
+        </w:trPr>
+        <w:tc>
+          <w:tcPr>
+            <w:tcW w:w="1587" w:type="dxa"/>
+            <w:vMerge/>
+            <w:tcBorders>
+              <w:right w:val="single" w:sz="12" w:space="0" w:color="auto"/>
+            </w:tcBorders>
+            <w:vAlign w:val="center"/>
+          </w:tcPr>
+          <w:p>
+            <w:pPr>
+              <w:rPr>
+                <w:rFonts w:eastAsiaTheme="minorEastAsia"/>
+                <w:b/>
+                <w:color w:val="0000FF"/>
+              </w:rPr>
+            </w:pPr>
+          </w:p>
+        </w:tc>
+        <w:tc>
+          <w:tcPr>
+            <w:tcW w:w="2925" w:type="dxa"/>
+            <w:tcBorders>
+              <w:top w:val="single" w:sz="6" w:space="0" w:color="auto"/>
+              <w:left w:val="single" w:sz="12" w:space="0" w:color="auto"/>
+              <w:bottom w:val="single" w:sz="12" w:space="0" w:color="auto"/>
+              <w:right w:val="single" w:sz="4" w:space="0" w:color="auto"/>
+            </w:tcBorders>
+            <w:vAlign w:val="center"/>
+          </w:tcPr>
+          <w:p>
+            <w:r>
+              <w:t xml:space="preserve">If </w:t>
+            </w:r>
+            <w:r>
+              <w:rPr>
+                <w:b/>
+                <w:color w:val="FF0000"/>
+              </w:rPr>
+              <w:t>two augmented matrices are row equivalent</w:t>
+            </w:r>
+            <w:r>
+              <w:t>, then the</w:t>
+            </w:r>
+            <w:bookmarkStart w:id="0" w:name="_GoBack"/>
+            <w:bookmarkEnd w:id="0"/>
+            <w:r>
+              <w:t xml:space="preserve"> systems </w:t>
+            </w:r>
+            <w:r>
+              <w:rPr>
+                <w:b/>
+                <w:color w:val="00B050"/>
+              </w:rPr>
+              <w:t>have the same solution set</w:t>
+            </w:r>
+            <w:r>
+              <w:t>.</w:t>
+            </w:r>
+          </w:p>
+        </w:tc>
+        <w:tc>
+          <w:tcPr>
+            <w:tcW w:w="1935" w:type="dxa"/>
+            <w:tcBorders>
+              <w:top w:val="single" w:sz="6" w:space="0" w:color="auto"/>
+              <w:left w:val="single" w:sz="4" w:space="0" w:color="auto"/>
+              <w:bottom w:val="single" w:sz="12" w:space="0" w:color="auto"/>
+              <w:right w:val="single" w:sz="6" w:space="0" w:color="auto"/>
+            </w:tcBorders>
+            <w:vAlign w:val="center"/>
+          </w:tcPr>
+          <w:p>
+            <w:pPr>
+              <w:rPr>
+                <w:b/>
+              </w:rPr>
+            </w:pPr>
+            <w:r>
+              <w:rPr>
+                <w:rFonts w:eastAsiaTheme="minorEastAsia"/>
+                <w:b/>
+                <w:color w:val="0000FF"/>
+              </w:rPr>
+              <w:t>Reduced echelon form</w:t>
+            </w:r>
+            <w:r>
+              <w:rPr>
+                <w:b/>
+                <w:color w:val="FF0000"/>
+              </w:rPr>
+              <w:t xml:space="preserve"> </w:t>
+            </w:r>
+            <w:r>
+              <w:rPr>
+                <w:b/>
+                <w:color w:val="00B050"/>
+              </w:rPr>
+              <w:t>is unique</w:t>
+            </w:r>
+          </w:p>
+        </w:tc>
+        <w:tc>
+          <w:tcPr>
+            <w:tcW w:w="1440" w:type="dxa"/>
+            <w:tcBorders>
+              <w:top w:val="single" w:sz="6" w:space="0" w:color="auto"/>
+              <w:left w:val="single" w:sz="6" w:space="0" w:color="auto"/>
+              <w:bottom w:val="single" w:sz="12" w:space="0" w:color="auto"/>
+              <w:right w:val="single" w:sz="6" w:space="0" w:color="auto"/>
+            </w:tcBorders>
+            <w:vAlign w:val="center"/>
+          </w:tcPr>
+          <w:p>
+            <w:r>
+              <w:rPr>
+                <w:rFonts w:eastAsiaTheme="minorEastAsia"/>
+                <w:b/>
+                <w:color w:val="0000FF"/>
+              </w:rPr>
+              <w:t>E</w:t>
+            </w:r>
+            <w:r>
+              <w:rPr>
+                <w:rFonts w:eastAsiaTheme="minorEastAsia"/>
+                <w:b/>
+                <w:color w:val="0000FF"/>
+              </w:rPr>
+              <w:t>chelon form</w:t>
+            </w:r>
+            <w:r>
+              <w:rPr>
+                <w:b/>
+                <w:color w:val="FF0000"/>
+              </w:rPr>
+              <w:t xml:space="preserve"> is </w:t>
+            </w:r>
+            <w:r>
+              <w:rPr>
+                <w:b/>
+                <w:color w:val="FF0000"/>
+              </w:rPr>
+              <w:t xml:space="preserve">not </w:t>
+            </w:r>
+            <w:r>
+              <w:rPr>
+                <w:b/>
+                <w:color w:val="FF0000"/>
+              </w:rPr>
+              <w:t>unique</w:t>
+            </w:r>
+          </w:p>
+        </w:tc>
+        <w:tc>
+          <w:tcPr>
+            <w:tcW w:w="1530" w:type="dxa"/>
+            <w:tcBorders>
+              <w:top w:val="single" w:sz="6" w:space="0" w:color="auto"/>
+              <w:left w:val="single" w:sz="6" w:space="0" w:color="auto"/>
+              <w:bottom w:val="single" w:sz="12" w:space="0" w:color="auto"/>
+              <w:right w:val="single" w:sz="4" w:space="0" w:color="auto"/>
+            </w:tcBorders>
+            <w:vAlign w:val="center"/>
+          </w:tcPr>
+          <w:p>
+            <w:r>
+              <w:t>All linear systems have a reduced echelon form.</w:t>
+            </w:r>
+          </w:p>
+        </w:tc>
+        <w:tc>
+          <w:tcPr>
+            <w:tcW w:w="2252" w:type="dxa"/>
+            <w:tcBorders>
+              <w:top w:val="single" w:sz="6" w:space="0" w:color="auto"/>
+              <w:left w:val="single" w:sz="4" w:space="0" w:color="auto"/>
+              <w:bottom w:val="single" w:sz="12" w:space="0" w:color="auto"/>
+              <w:right w:val="single" w:sz="12" w:space="0" w:color="auto"/>
+            </w:tcBorders>
+            <w:vAlign w:val="center"/>
+          </w:tcPr>
+          <w:p>
+            <w:r>
+              <w:rPr>
+                <w:rFonts w:eastAsiaTheme="minorEastAsia"/>
+                <w:b/>
+                <w:color w:val="0000FF"/>
+              </w:rPr>
+              <w:t>Location of leading entries</w:t>
+            </w:r>
+            <w:r>
+              <w:t xml:space="preserve"> is the </w:t>
+            </w:r>
+            <w:r>
+              <w:rPr>
+                <w:b/>
+                <w:color w:val="FF0000"/>
+              </w:rPr>
+              <w:t>same between standard and reduced echelon form.</w:t>
+            </w:r>
+          </w:p>
+        </w:tc>
+      </w:tr>
+    </w:tbl>
+    <w:p>
+      <w:pPr>
+        <w:rPr>
+          <w:b/>
+          <w:sz w:val="8"/>
+          <w:szCs w:val="8"/>
+        </w:rPr>
+      </w:pPr>
+    </w:p>
+    <w:tbl>
+      <w:tblPr>
+        <w:tblStyle w:val="TableGrid"/>
+        <w:tblW w:w="0" w:type="auto"/>
+        <w:tblLook w:val="04A0" w:firstRow="1" w:lastRow="0" w:firstColumn="1" w:lastColumn="0" w:noHBand="0" w:noVBand="1"/>
+      </w:tblPr>
+      <w:tblGrid>
+        <w:gridCol w:w="5058"/>
+        <w:gridCol w:w="4410"/>
+        <w:gridCol w:w="2124"/>
+      </w:tblGrid>
+      <w:tr>
+        <w:trPr>
+          <w:trHeight w:val="1259"/>
+        </w:trPr>
+        <w:tc>
+          <w:tcPr>
+            <w:tcW w:w="5058" w:type="dxa"/>
+            <w:vAlign w:val="center"/>
+          </w:tcPr>
+          <w:p>
+            <w:pPr>
+              <w:jc w:val="center"/>
+              <w:rPr>
+                <w:rFonts w:eastAsiaTheme="minorEastAsia"/>
+                <w:b/>
+                <w:color w:val="0000FF"/>
+              </w:rPr>
+            </w:pPr>
+            <w:r>
+              <w:rPr>
+                <w:rFonts w:eastAsiaTheme="minorEastAsia"/>
+                <w:b/>
+                <w:color w:val="0000FF"/>
+              </w:rPr>
+              <w:t xml:space="preserve">Echelon Matrix </w:t>
+            </w:r>
+            <w:r>
+              <w:rPr>
+                <w:b/>
+                <w:color w:val="FF0000"/>
+              </w:rPr>
+              <w:t>Criteria</w:t>
+            </w:r>
+          </w:p>
+          <w:p>
+            <w:pPr>
+              <w:pStyle w:val="ListParagraph"/>
+              <w:numPr>
+                <w:ilvl w:val="0"/>
+                <w:numId w:val="5"/>
+              </w:numPr>
+              <w:rPr>
+                <w:b/>
+                <w:color w:val="E36C0A" w:themeColor="accent6" w:themeShade="BF"/>
+              </w:rPr>
+            </w:pPr>
+            <w:r>
+              <w:rPr>
+                <w:b/>
+                <w:color w:val="E36C0A" w:themeColor="accent6" w:themeShade="BF"/>
+              </w:rPr>
+              <w:t>All non-zero rows are above all zero rows.</w:t>
+            </w:r>
+          </w:p>
+          <w:p>
+            <w:pPr>
+              <w:pStyle w:val="ListParagraph"/>
+              <w:rPr>
+                <w:b/>
+              </w:rPr>
+            </w:pPr>
+          </w:p>
+          <w:p>
+            <w:pPr>
+              <w:pStyle w:val="ListParagraph"/>
+              <w:numPr>
+                <w:ilvl w:val="0"/>
+                <w:numId w:val="5"/>
+              </w:numPr>
+              <w:rPr>
+                <w:b/>
+                <w:color w:val="E36C0A" w:themeColor="accent6" w:themeShade="BF"/>
+              </w:rPr>
+            </w:pPr>
+            <w:r>
+              <w:rPr>
+                <w:b/>
+                <w:color w:val="E36C0A" w:themeColor="accent6" w:themeShade="BF"/>
+              </w:rPr>
+              <w:t>The leading entr</w:t>
+            </w:r>
+            <w:r>
+              <w:rPr>
+                <w:b/>
+                <w:color w:val="E36C0A" w:themeColor="accent6" w:themeShade="BF"/>
+              </w:rPr>
+              <w:t>ies</w:t>
+            </w:r>
+            <w:r>
+              <w:rPr>
+                <w:b/>
+                <w:color w:val="E36C0A" w:themeColor="accent6" w:themeShade="BF"/>
+              </w:rPr>
+              <w:t xml:space="preserve"> of lower rows are to the right of all those in upper rows.</w:t>
+            </w:r>
+          </w:p>
+          <w:p>
+            <w:pPr>
+              <w:pStyle w:val="ListParagraph"/>
+              <w:numPr>
+                <w:ilvl w:val="1"/>
+                <w:numId w:val="5"/>
+              </w:numPr>
+            </w:pPr>
+            <w:r>
+              <w:t>Forms a “</w:t>
+            </w:r>
+            <w:r>
+              <w:rPr>
+                <w:rFonts w:eastAsiaTheme="minorEastAsia"/>
+                <w:b/>
+                <w:color w:val="00B050"/>
+              </w:rPr>
+              <w:t>step pattern</w:t>
+            </w:r>
+            <w:r>
+              <w:t>”.</w:t>
+            </w:r>
+          </w:p>
+          <w:p>
+            <w:pPr>
+              <w:pStyle w:val="ListParagraph"/>
+              <w:rPr>
+                <w:b/>
+                <w:color w:val="E36C0A" w:themeColor="accent6" w:themeShade="BF"/>
+              </w:rPr>
+            </w:pPr>
+          </w:p>
+          <w:p>
+            <w:pPr>
+              <w:pStyle w:val="ListParagraph"/>
+              <w:numPr>
+                <w:ilvl w:val="0"/>
+                <w:numId w:val="5"/>
+              </w:numPr>
+              <w:rPr>
+                <w:b/>
+                <w:color w:val="E36C0A" w:themeColor="accent6" w:themeShade="BF"/>
+              </w:rPr>
+            </w:pPr>
+            <w:r>
+              <w:rPr>
+                <w:b/>
+                <w:color w:val="E36C0A" w:themeColor="accent6" w:themeShade="BF"/>
+              </w:rPr>
+              <w:t xml:space="preserve">The entries in a column </w:t>
+            </w:r>
+            <w:r>
+              <w:rPr>
+                <w:b/>
+                <w:color w:val="00B050"/>
+              </w:rPr>
+              <w:t>below</w:t>
+            </w:r>
+            <w:r>
+              <w:rPr>
+                <w:b/>
+                <w:color w:val="E36C0A" w:themeColor="accent6" w:themeShade="BF"/>
+              </w:rPr>
+              <w:t xml:space="preserve"> a leading entry are zero.</w:t>
+            </w:r>
+          </w:p>
+        </w:tc>
+        <w:tc>
+          <w:tcPr>
+            <w:tcW w:w="4410" w:type="dxa"/>
+            <w:vAlign w:val="center"/>
+          </w:tcPr>
+          <w:p>
+            <w:pPr>
+              <w:jc w:val="center"/>
+              <w:rPr>
+                <w:b/>
+                <w:color w:val="FF0000"/>
+              </w:rPr>
+            </w:pPr>
+            <w:r>
+              <w:rPr>
+                <w:rFonts w:eastAsiaTheme="minorEastAsia"/>
+                <w:b/>
+                <w:color w:val="0000FF"/>
+              </w:rPr>
+              <w:t>Reduced (Row) Echelon Matrix</w:t>
+            </w:r>
+            <w:r>
+              <w:rPr>
+                <w:b/>
+              </w:rPr>
+              <w:t xml:space="preserve"> </w:t>
+            </w:r>
+            <w:r>
+              <w:rPr>
+                <w:b/>
+                <w:color w:val="FF0000"/>
+              </w:rPr>
+              <w:t>Criteria</w:t>
+            </w:r>
+          </w:p>
+          <w:p>
+            <w:pPr>
+              <w:pStyle w:val="ListParagraph"/>
+              <w:numPr>
+                <w:ilvl w:val="0"/>
+                <w:numId w:val="6"/>
+              </w:numPr>
+              <w:rPr>
+                <w:b/>
+                <w:color w:val="E36C0A" w:themeColor="accent6" w:themeShade="BF"/>
+              </w:rPr>
+            </w:pPr>
+            <w:r>
+              <w:rPr>
+                <w:b/>
+                <w:color w:val="E36C0A" w:themeColor="accent6" w:themeShade="BF"/>
+              </w:rPr>
+              <w:t>All criteria of a standard echelon matrix.</w:t>
+            </w:r>
+          </w:p>
+          <w:p>
+            <w:pPr>
+              <w:pStyle w:val="ListParagraph"/>
+              <w:rPr>
+                <w:b/>
+                <w:color w:val="E36C0A" w:themeColor="accent6" w:themeShade="BF"/>
+              </w:rPr>
+            </w:pPr>
+          </w:p>
+          <w:p>
+            <w:pPr>
+              <w:pStyle w:val="ListParagraph"/>
+              <w:numPr>
+                <w:ilvl w:val="0"/>
+                <w:numId w:val="6"/>
+              </w:numPr>
+              <w:rPr>
+                <w:b/>
+                <w:color w:val="E36C0A" w:themeColor="accent6" w:themeShade="BF"/>
+              </w:rPr>
+            </w:pPr>
+            <w:r>
+              <w:rPr>
+                <w:b/>
+                <w:color w:val="E36C0A" w:themeColor="accent6" w:themeShade="BF"/>
+              </w:rPr>
+              <w:t>All leading entries equal 1.</w:t>
+            </w:r>
+          </w:p>
+          <w:p>
+            <w:pPr>
+              <w:pStyle w:val="ListParagraph"/>
+              <w:rPr>
+                <w:b/>
+                <w:color w:val="E36C0A" w:themeColor="accent6" w:themeShade="BF"/>
+              </w:rPr>
+            </w:pPr>
+          </w:p>
+          <w:p>
+            <w:pPr>
+              <w:pStyle w:val="ListParagraph"/>
+              <w:numPr>
+                <w:ilvl w:val="0"/>
+                <w:numId w:val="6"/>
+              </w:numPr>
+              <w:rPr>
+                <w:b/>
+                <w:color w:val="E36C0A" w:themeColor="accent6" w:themeShade="BF"/>
+              </w:rPr>
+            </w:pPr>
+            <w:r>
+              <w:rPr>
+                <w:b/>
+                <w:color w:val="E36C0A" w:themeColor="accent6" w:themeShade="BF"/>
+              </w:rPr>
+              <w:t xml:space="preserve">The entries in a column </w:t>
+            </w:r>
+            <w:r>
+              <w:rPr>
+                <w:b/>
+                <w:color w:val="00B050"/>
+              </w:rPr>
+              <w:t xml:space="preserve">above </w:t>
+            </w:r>
+            <w:r>
+              <w:rPr>
+                <w:b/>
+                <w:color w:val="E36C0A" w:themeColor="accent6" w:themeShade="BF"/>
+              </w:rPr>
+              <w:t>a leading entry are 0.</w:t>
+            </w:r>
+          </w:p>
+        </w:tc>
+        <w:tc>
+          <w:tcPr>
+            <w:tcW w:w="2124" w:type="dxa"/>
+            <w:vAlign w:val="center"/>
+          </w:tcPr>
+          <w:p>
+            <w:pPr>
+              <w:rPr>
+                <w:b/>
+                <w:color w:val="E36C0A" w:themeColor="accent6" w:themeShade="BF"/>
+              </w:rPr>
+            </w:pPr>
+            <w:r>
+              <w:rPr>
+                <w:rFonts w:eastAsiaTheme="minorEastAsia"/>
+                <w:b/>
+                <w:color w:val="0000FF"/>
+              </w:rPr>
+              <w:t>Theorem #1:</w:t>
+            </w:r>
+            <w:r>
+              <w:rPr>
+                <w:b/>
+                <w:color w:val="E36C0A" w:themeColor="accent6" w:themeShade="BF"/>
+              </w:rPr>
+              <w:t xml:space="preserve"> </w:t>
+            </w:r>
+            <w:r>
+              <w:rPr>
+                <w:b/>
+                <w:color w:val="00B050"/>
+              </w:rPr>
+              <w:t xml:space="preserve">Any matrix </w:t>
+            </w:r>
+            <w:r>
+              <w:rPr>
+                <w:b/>
+                <w:color w:val="FF0000"/>
+              </w:rPr>
+              <w:t>one and only one</w:t>
+            </w:r>
+            <w:r>
+              <w:t xml:space="preserve"> </w:t>
+            </w:r>
+            <w:r>
+              <w:rPr>
+                <w:rFonts w:eastAsiaTheme="minorEastAsia"/>
+                <w:b/>
+                <w:color w:val="0000FF"/>
+              </w:rPr>
+              <w:t>reduced echelon form</w:t>
+            </w:r>
+            <w:r>
+              <w:t>.</w:t>
+            </w:r>
+          </w:p>
+        </w:tc>
+      </w:tr>
+    </w:tbl>
+    <w:p>
+      <w:pPr>
+        <w:rPr>
+          <w:b/>
+          <w:sz w:val="8"/>
+          <w:szCs w:val="8"/>
+        </w:rPr>
+      </w:pPr>
+    </w:p>
+    <w:tbl>
+      <w:tblPr>
+        <w:tblStyle w:val="TableGrid"/>
+        <w:tblW w:w="11602" w:type="dxa"/>
+        <w:jc w:val="center"/>
+        <w:tblInd w:w="-1549" w:type="dxa"/>
+        <w:tblLook w:val="04A0" w:firstRow="1" w:lastRow="0" w:firstColumn="1" w:lastColumn="0" w:noHBand="0" w:noVBand="1"/>
+      </w:tblPr>
+      <w:tblGrid>
+        <w:gridCol w:w="2638"/>
+        <w:gridCol w:w="1975"/>
+        <w:gridCol w:w="2250"/>
+        <w:gridCol w:w="1579"/>
+        <w:gridCol w:w="1580"/>
+        <w:gridCol w:w="1580"/>
+      </w:tblGrid>
+      <w:tr>
+        <w:trPr>
+          <w:trHeight w:val="39"/>
+          <w:jc w:val="center"/>
+        </w:trPr>
+        <w:tc>
+          <w:tcPr>
+            <w:tcW w:w="2638" w:type="dxa"/>
+            <w:vAlign w:val="center"/>
+          </w:tcPr>
+          <w:p>
+            <w:r>
+              <w:rPr>
+                <w:b/>
+                <w:color w:val="0000FF"/>
+              </w:rPr>
+              <w:t>Pivot Position</w:t>
+            </w:r>
+            <w:r>
+              <w:rPr>
+                <w:color w:val="0000FF"/>
+              </w:rPr>
+              <w:t xml:space="preserve"> </w:t>
+            </w:r>
+            <w:r>
+              <w:t xml:space="preserve">– </w:t>
+            </w:r>
+            <w:r>
+              <w:t xml:space="preserve">A </w:t>
+            </w:r>
+            <w:r>
+              <w:rPr>
+                <w:b/>
+                <w:color w:val="FF0000"/>
+              </w:rPr>
+              <w:t>position</w:t>
+            </w:r>
+            <w:r>
+              <w:rPr>
+                <w:color w:val="FF0000"/>
+              </w:rPr>
+              <w:t xml:space="preserve"> </w:t>
+            </w:r>
+            <w:r>
+              <w:t xml:space="preserve">in a given matrix that </w:t>
+            </w:r>
+            <w:r>
+              <w:rPr>
+                <w:b/>
+                <w:color w:val="FF0000"/>
+              </w:rPr>
+              <w:t>corresponds to a “1” in reduced echelon form</w:t>
+            </w:r>
+            <w:r>
+              <w:t>.</w:t>
+            </w:r>
+          </w:p>
+        </w:tc>
+        <w:tc>
+          <w:tcPr>
+            <w:tcW w:w="1975" w:type="dxa"/>
+            <w:vAlign w:val="center"/>
+          </w:tcPr>
+          <w:p>
+            <w:r>
+              <w:rPr>
+                <w:b/>
+                <w:color w:val="0000FF"/>
+              </w:rPr>
+              <w:t>Pivot Position</w:t>
+            </w:r>
+            <w:r>
+              <w:rPr>
+                <w:b/>
+                <w:color w:val="0000FF"/>
+              </w:rPr>
+              <w:t xml:space="preserve"> </w:t>
+            </w:r>
+            <w:r>
+              <w:t>– A column that contains a pivot position.</w:t>
+            </w:r>
+          </w:p>
+        </w:tc>
+        <w:tc>
+          <w:tcPr>
+            <w:tcW w:w="2250" w:type="dxa"/>
+            <w:vAlign w:val="center"/>
+          </w:tcPr>
+          <w:p>
+            <w:r>
+              <w:rPr>
+                <w:b/>
+                <w:color w:val="0000FF"/>
+              </w:rPr>
+              <w:t>Pivot</w:t>
+            </w:r>
+            <w:r>
+              <w:t xml:space="preserve"> – A non-zero number in a pivot position that is used as needed to create zeros via row operations.</w:t>
+            </w:r>
+          </w:p>
+        </w:tc>
+        <w:tc>
+          <w:tcPr>
+            <w:tcW w:w="1579" w:type="dxa"/>
+            <w:vAlign w:val="center"/>
+          </w:tcPr>
+          <w:p>
+            <w:pPr>
+              <w:rPr>
+                <w:b/>
+                <w:color w:val="E36C0A" w:themeColor="accent6" w:themeShade="BF"/>
+              </w:rPr>
+            </w:pPr>
+            <w:r>
+              <w:rPr>
+                <w:rFonts w:eastAsiaTheme="minorEastAsia"/>
+                <w:b/>
+                <w:color w:val="0000FF"/>
+              </w:rPr>
+              <w:t>Gaussian Elimination</w:t>
+            </w:r>
+            <w:r>
+              <w:rPr>
+                <w:rFonts w:eastAsiaTheme="minorEastAsia"/>
+                <w:b/>
+                <w:color w:val="0000FF"/>
+              </w:rPr>
+              <w:t>:</w:t>
+            </w:r>
+            <w:r>
+              <w:t xml:space="preserve"> Same concept as row reduction.</w:t>
+            </w:r>
+          </w:p>
+        </w:tc>
+        <w:tc>
+          <w:tcPr>
+            <w:tcW w:w="1580" w:type="dxa"/>
+            <w:vAlign w:val="center"/>
+          </w:tcPr>
+          <w:p>
+            <w:pPr>
+              <w:rPr>
+                <w:b/>
+                <w:color w:val="E36C0A" w:themeColor="accent6" w:themeShade="BF"/>
+              </w:rPr>
+            </w:pPr>
+            <w:r>
+              <w:rPr>
+                <w:rFonts w:eastAsiaTheme="minorEastAsia"/>
+                <w:b/>
+                <w:color w:val="0000FF"/>
+              </w:rPr>
+              <w:t>Non-zero row/column</w:t>
+            </w:r>
+            <w:r>
+              <w:rPr>
+                <w:rFonts w:eastAsiaTheme="minorEastAsia"/>
+              </w:rPr>
+              <w:t xml:space="preserve">: A row/column with </w:t>
+            </w:r>
+            <w:r>
+              <w:rPr>
+                <w:b/>
+                <w:color w:val="FF0000"/>
+              </w:rPr>
+              <w:t>at least one non-zero entry</w:t>
+            </w:r>
+            <w:r>
+              <w:rPr>
+                <w:rFonts w:eastAsiaTheme="minorEastAsia"/>
+              </w:rPr>
+              <w:t>.</w:t>
+            </w:r>
+          </w:p>
+        </w:tc>
+        <w:tc>
+          <w:tcPr>
+            <w:tcW w:w="1580" w:type="dxa"/>
+            <w:vAlign w:val="center"/>
+          </w:tcPr>
+          <w:p>
+            <w:pPr>
+              <w:rPr>
+                <w:b/>
+                <w:color w:val="E36C0A" w:themeColor="accent6" w:themeShade="BF"/>
+              </w:rPr>
+            </w:pPr>
+            <w:r>
+              <w:rPr>
+                <w:rFonts w:eastAsiaTheme="minorEastAsia"/>
+                <w:b/>
+                <w:color w:val="0000FF"/>
+              </w:rPr>
+              <w:t>Leading entry</w:t>
+            </w:r>
+            <w:r>
+              <w:rPr>
+                <w:rFonts w:eastAsiaTheme="minorEastAsia"/>
+              </w:rPr>
+              <w:t xml:space="preserve"> – </w:t>
+            </w:r>
+            <w:r>
+              <w:rPr>
+                <w:b/>
+                <w:color w:val="FF0000"/>
+              </w:rPr>
+              <w:t>Leftmost non-zero entry</w:t>
+            </w:r>
+            <w:r>
+              <w:rPr>
+                <w:rFonts w:eastAsiaTheme="minorEastAsia"/>
+              </w:rPr>
+              <w:t xml:space="preserve"> </w:t>
+            </w:r>
+            <w:r>
+              <w:rPr>
+                <w:rFonts w:eastAsiaTheme="minorEastAsia"/>
+                <w:b/>
+                <w:color w:val="00B050"/>
+              </w:rPr>
+              <w:t>in a row</w:t>
+            </w:r>
+            <w:r>
+              <w:rPr>
+                <w:rFonts w:eastAsiaTheme="minorEastAsia"/>
+              </w:rPr>
+              <w:t>.</w:t>
+            </w:r>
+          </w:p>
+        </w:tc>
+      </w:tr>
+    </w:tbl>
+    <w:p>
+      <w:pPr>
+        <w:rPr>
+          <w:b/>
+          <w:sz w:val="8"/>
+          <w:szCs w:val="8"/>
+        </w:rPr>
+      </w:pPr>
+    </w:p>
+    <w:tbl>
+      <w:tblPr>
+        <w:tblStyle w:val="TableGrid"/>
+        <w:tblW w:w="0" w:type="auto"/>
+        <w:tblLook w:val="04A0" w:firstRow="1" w:lastRow="0" w:firstColumn="1" w:lastColumn="0" w:noHBand="0" w:noVBand="1"/>
+      </w:tblPr>
+      <w:tblGrid>
+        <w:gridCol w:w="2808"/>
+        <w:gridCol w:w="3060"/>
+        <w:gridCol w:w="2340"/>
+        <w:gridCol w:w="3384"/>
+      </w:tblGrid>
+      <w:tr>
+        <w:trPr>
+          <w:trHeight w:val="40"/>
+        </w:trPr>
+        <w:tc>
+          <w:tcPr>
+            <w:tcW w:w="11592" w:type="dxa"/>
+            <w:gridSpan w:val="4"/>
+            <w:vAlign w:val="center"/>
+          </w:tcPr>
+          <w:p>
+            <w:pPr>
+              <w:jc w:val="center"/>
+              <w:rPr>
+                <w:rFonts w:eastAsiaTheme="minorEastAsia"/>
+                <w:b/>
+                <w:color w:val="0000FF"/>
+              </w:rPr>
+            </w:pPr>
+            <w:r>
+              <w:rPr>
+                <w:rFonts w:eastAsiaTheme="minorEastAsia"/>
+                <w:b/>
+                <w:color w:val="0000FF"/>
+              </w:rPr>
+              <w:t>Row Reduction Algorithm</w:t>
+            </w:r>
+          </w:p>
+        </w:tc>
+      </w:tr>
+      <w:tr>
+        <w:trPr>
+          <w:trHeight w:val="386"/>
+        </w:trPr>
+        <w:tc>
+          <w:tcPr>
+            <w:tcW w:w="2808" w:type="dxa"/>
+            <w:vAlign w:val="center"/>
+          </w:tcPr>
+          <w:p>
+            <w:pPr>
+              <w:pStyle w:val="ListParagraph"/>
+              <w:numPr>
+                <w:ilvl w:val="0"/>
+                <w:numId w:val="11"/>
+              </w:numPr>
+              <w:rPr>
+                <w:b/>
+                <w:color w:val="E36C0A" w:themeColor="accent6" w:themeShade="BF"/>
+              </w:rPr>
+            </w:pPr>
+            <w:r>
+              <w:rPr>
+                <w:b/>
+                <w:color w:val="E36C0A" w:themeColor="accent6" w:themeShade="BF"/>
+              </w:rPr>
+              <w:t>Begin with the left most non-zero entry that is a pivot position. Move that position to the top of the matrix.</w:t>
+            </w:r>
+          </w:p>
+        </w:tc>
+        <w:tc>
+          <w:tcPr>
+            <w:tcW w:w="3060" w:type="dxa"/>
+            <w:vAlign w:val="center"/>
+          </w:tcPr>
+          <w:p>
+            <w:pPr>
+              <w:pStyle w:val="ListParagraph"/>
+              <w:numPr>
+                <w:ilvl w:val="0"/>
+                <w:numId w:val="11"/>
+              </w:numPr>
+              <w:rPr>
+                <w:b/>
+                <w:color w:val="E36C0A" w:themeColor="accent6" w:themeShade="BF"/>
+              </w:rPr>
+            </w:pPr>
+            <w:r>
+              <w:rPr>
+                <w:b/>
+                <w:color w:val="E36C0A" w:themeColor="accent6" w:themeShade="BF"/>
+              </w:rPr>
+              <w:t>Select a non-zero entry in the pivot column as a pivot.  If necessary, interchange rows to move this entry into the pivot position.</w:t>
+            </w:r>
+          </w:p>
+        </w:tc>
+        <w:tc>
+          <w:tcPr>
+            <w:tcW w:w="2340" w:type="dxa"/>
+            <w:vAlign w:val="center"/>
+          </w:tcPr>
+          <w:p>
+            <w:pPr>
+              <w:pStyle w:val="ListParagraph"/>
+              <w:numPr>
+                <w:ilvl w:val="0"/>
+                <w:numId w:val="11"/>
+              </w:numPr>
+              <w:rPr>
+                <w:b/>
+                <w:color w:val="E36C0A" w:themeColor="accent6" w:themeShade="BF"/>
+              </w:rPr>
+            </w:pPr>
+            <w:r>
+              <w:rPr>
+                <w:b/>
+                <w:color w:val="E36C0A" w:themeColor="accent6" w:themeShade="BF"/>
+              </w:rPr>
+              <w:t>Use row operations to create zeros in all positions below the pivot.</w:t>
+            </w:r>
+          </w:p>
+        </w:tc>
+        <w:tc>
+          <w:tcPr>
+            <w:tcW w:w="3384" w:type="dxa"/>
+            <w:vAlign w:val="center"/>
+          </w:tcPr>
+          <w:p>
+            <w:pPr>
+              <w:pStyle w:val="ListParagraph"/>
+              <w:numPr>
+                <w:ilvl w:val="0"/>
+                <w:numId w:val="11"/>
+              </w:numPr>
+              <w:rPr>
+                <w:b/>
+                <w:color w:val="E36C0A" w:themeColor="accent6" w:themeShade="BF"/>
+              </w:rPr>
+            </w:pPr>
+            <w:r>
+              <w:rPr>
+                <w:b/>
+                <w:color w:val="E36C0A" w:themeColor="accent6" w:themeShade="BF"/>
+              </w:rPr>
+              <w:t>Cover (i.e. ignore</w:t>
+            </w:r>
+            <w:r>
+              <w:rPr>
+                <w:b/>
+                <w:color w:val="E36C0A" w:themeColor="accent6" w:themeShade="BF"/>
+              </w:rPr>
+              <w:t>) the rows containing the pivot position and cover (ignore) all rows above it.  Apply steps 1-3 to the sub matrix that remains.  Repeat the process until there are no more non-zero rows remaining.</w:t>
+            </w:r>
+          </w:p>
+        </w:tc>
+      </w:tr>
+    </w:tbl>
+    <w:p>
+      <w:pPr>
+        <w:rPr>
+          <w:b/>
+          <w:sz w:val="8"/>
+          <w:szCs w:val="8"/>
+        </w:rPr>
+      </w:pPr>
+    </w:p>
+    <w:p>
+      <w:pPr>
+        <w:rPr>
+          <w:b/>
+        </w:rPr>
+      </w:pPr>
+    </w:p>
+    <w:p>
+      <w:pPr>
+        <w:rPr>
+          <w:b/>
+        </w:rPr>
+      </w:pPr>
+    </w:p>
+    <w:p>
+      <w:pPr>
+        <w:spacing w:after="200" w:line="276" w:lineRule="auto"/>
+        <w:rPr>
+          <w:b/>
+          <w:sz w:val="22"/>
+        </w:rPr>
+      </w:pPr>
+      <w:r>
+        <w:rPr>
+          <w:b/>
+          <w:sz w:val="22"/>
+        </w:rPr>
+        <w:br w:type="page"/>
+      </w:r>
     </w:p>
     <w:p>
       <w:pPr>
@@ -1641,6 +3204,7 @@
           <w:b/>
           <w:sz w:val="22"/>
         </w:rPr>
+        <w:lastRenderedPageBreak/>
         <w:t>Section 1.3 – Vector Equations</w:t>
       </w:r>
     </w:p>
@@ -1650,6 +3214,22 @@
           <w:b/>
         </w:rPr>
       </w:pPr>
+    </w:p>
+    <w:p>
+      <w:pPr>
+        <w:spacing w:after="200" w:line="276" w:lineRule="auto"/>
+        <w:rPr>
+          <w:b/>
+          <w:sz w:val="22"/>
+        </w:rPr>
+      </w:pPr>
+      <w:r>
+        <w:rPr>
+          <w:b/>
+          <w:sz w:val="22"/>
+        </w:rPr>
+        <w:br w:type="page"/>
+      </w:r>
     </w:p>
     <w:p>
       <w:pPr>
@@ -1664,6 +3244,7 @@
           <w:b/>
           <w:sz w:val="22"/>
         </w:rPr>
+        <w:lastRenderedPageBreak/>
         <w:t xml:space="preserve">Section 1.4 – The Matrix Equation </w:t>
       </w:r>
       <m:oMath>
@@ -1759,7 +3340,7 @@
       </w:tblGrid>
       <w:tr>
         <w:trPr>
-          <w:trHeight w:val="971"/>
+          <w:trHeight w:val="375"/>
           <w:jc w:val="center"/>
         </w:trPr>
         <w:tc>
@@ -1768,15 +3349,22 @@
             <w:vAlign w:val="center"/>
           </w:tcPr>
           <w:p>
-            <w:pPr>
-              <w:pStyle w:val="ListParagraph"/>
-              <w:ind w:left="288"/>
-            </w:pPr>
+            <w:r>
+              <w:rPr>
+                <w:b/>
+                <w:color w:val="0000FF"/>
+              </w:rPr>
+              <w:t>Gaussian Elimination</w:t>
+            </w:r>
+            <w:r>
+              <w:t xml:space="preserve"> – Same concept as row reduction.</w:t>
+            </w:r>
           </w:p>
         </w:tc>
         <w:tc>
           <w:tcPr>
             <w:tcW w:w="3533" w:type="dxa"/>
+            <w:vMerge w:val="restart"/>
             <w:vAlign w:val="center"/>
           </w:tcPr>
           <w:p/>
@@ -1784,6 +3372,7 @@
         <w:tc>
           <w:tcPr>
             <w:tcW w:w="4072" w:type="dxa"/>
+            <w:vMerge w:val="restart"/>
             <w:vAlign w:val="center"/>
           </w:tcPr>
           <w:p>
@@ -2878,6 +4467,118 @@
             </w:tr>
           </w:tbl>
           <w:p/>
+        </w:tc>
+      </w:tr>
+      <w:tr>
+        <w:trPr>
+          <w:trHeight w:val="375"/>
+          <w:jc w:val="center"/>
+        </w:trPr>
+        <w:tc>
+          <w:tcPr>
+            <w:tcW w:w="2700" w:type="dxa"/>
+            <w:vAlign w:val="center"/>
+          </w:tcPr>
+          <w:p>
+            <w:r>
+              <w:t>Non-zero row/column – A row/column with at least one non-zero entry.</w:t>
+            </w:r>
+          </w:p>
+        </w:tc>
+        <w:tc>
+          <w:tcPr>
+            <w:tcW w:w="3533" w:type="dxa"/>
+            <w:vMerge/>
+            <w:vAlign w:val="center"/>
+          </w:tcPr>
+          <w:p/>
+        </w:tc>
+        <w:tc>
+          <w:tcPr>
+            <w:tcW w:w="4072" w:type="dxa"/>
+            <w:vMerge/>
+            <w:vAlign w:val="center"/>
+          </w:tcPr>
+          <w:p>
+            <w:pPr>
+              <w:jc w:val="center"/>
+              <w:rPr>
+                <w:b/>
+              </w:rPr>
+            </w:pPr>
+          </w:p>
+        </w:tc>
+      </w:tr>
+      <w:tr>
+        <w:trPr>
+          <w:trHeight w:val="375"/>
+          <w:jc w:val="center"/>
+        </w:trPr>
+        <w:tc>
+          <w:tcPr>
+            <w:tcW w:w="2700" w:type="dxa"/>
+            <w:vAlign w:val="center"/>
+          </w:tcPr>
+          <w:p/>
+        </w:tc>
+        <w:tc>
+          <w:tcPr>
+            <w:tcW w:w="3533" w:type="dxa"/>
+            <w:vMerge/>
+            <w:vAlign w:val="center"/>
+          </w:tcPr>
+          <w:p/>
+        </w:tc>
+        <w:tc>
+          <w:tcPr>
+            <w:tcW w:w="4072" w:type="dxa"/>
+            <w:vMerge/>
+            <w:vAlign w:val="center"/>
+          </w:tcPr>
+          <w:p>
+            <w:pPr>
+              <w:jc w:val="center"/>
+              <w:rPr>
+                <w:b/>
+              </w:rPr>
+            </w:pPr>
+          </w:p>
+        </w:tc>
+      </w:tr>
+      <w:tr>
+        <w:trPr>
+          <w:trHeight w:val="375"/>
+          <w:jc w:val="center"/>
+        </w:trPr>
+        <w:tc>
+          <w:tcPr>
+            <w:tcW w:w="2700" w:type="dxa"/>
+            <w:vAlign w:val="center"/>
+          </w:tcPr>
+          <w:p/>
+        </w:tc>
+        <w:tc>
+          <w:tcPr>
+            <w:tcW w:w="3533" w:type="dxa"/>
+            <w:vMerge/>
+            <w:vAlign w:val="center"/>
+          </w:tcPr>
+          <w:p/>
+        </w:tc>
+        <w:tc>
+          <w:tcPr>
+            <w:tcW w:w="4072" w:type="dxa"/>
+            <w:vMerge/>
+            <w:vAlign w:val="center"/>
+          </w:tcPr>
+          <w:p>
+            <w:pPr>
+              <w:jc w:val="center"/>
+              <w:rPr>
+                <w:b/>
+              </w:rPr>
+            </w:pPr>
+          </w:p>
         </w:tc>
       </w:tr>
     </w:tbl>
@@ -8995,8 +10696,6 @@
               </w:rPr>
               <w:t xml:space="preserve">transformed value </w:t>
             </w:r>
-            <w:bookmarkStart w:id="0" w:name="_GoBack"/>
-            <w:bookmarkEnd w:id="0"/>
             <m:oMath>
               <m:r>
                 <m:rPr>
@@ -9318,6 +11017,98 @@
 <file path=word/numbering.xml><?xml version="1.0" encoding="utf-8"?>
 <w:numbering xmlns:wpc="http://schemas.microsoft.com/office/word/2010/wordprocessingCanvas" xmlns:mc="http://schemas.openxmlformats.org/markup-compatibility/2006" xmlns:o="urn:schemas-microsoft-com:office:office" xmlns:r="http://schemas.openxmlformats.org/officeDocument/2006/relationships" xmlns:m="http://schemas.openxmlformats.org/officeDocument/2006/math" xmlns:v="urn:schemas-microsoft-com:vml" xmlns:wp14="http://schemas.microsoft.com/office/word/2010/wordprocessingDrawing" xmlns:wp="http://schemas.openxmlformats.org/drawingml/2006/wordprocessingDrawing" xmlns:w10="urn:schemas-microsoft-com:office:word" xmlns:w="http://schemas.openxmlformats.org/wordprocessingml/2006/main" xmlns:w14="http://schemas.microsoft.com/office/word/2010/wordml" xmlns:wpg="http://schemas.microsoft.com/office/word/2010/wordprocessingGroup" xmlns:wpi="http://schemas.microsoft.com/office/word/2010/wordprocessingInk" xmlns:wne="http://schemas.microsoft.com/office/word/2006/wordml" xmlns:wps="http://schemas.microsoft.com/office/word/2010/wordprocessingShape" mc:Ignorable="w14 wp14">
   <w:abstractNum w:abstractNumId="0">
+    <w:nsid w:val="05220736"/>
+    <w:multiLevelType w:val="hybridMultilevel"/>
+    <w:tmpl w:val="D5F46A7A"/>
+    <w:lvl w:ilvl="0" w:tplc="2AEA9A9A">
+      <w:start w:val="1"/>
+      <w:numFmt w:val="decimal"/>
+      <w:lvlText w:val="%1."/>
+      <w:lvlJc w:val="left"/>
+      <w:pPr>
+        <w:ind w:left="216" w:hanging="216"/>
+      </w:pPr>
+      <w:rPr>
+        <w:rFonts w:hint="default"/>
+      </w:rPr>
+    </w:lvl>
+    <w:lvl w:ilvl="1" w:tplc="84067BD4">
+      <w:start w:val="1"/>
+      <w:numFmt w:val="lowerLetter"/>
+      <w:lvlText w:val="%2."/>
+      <w:lvlJc w:val="left"/>
+      <w:pPr>
+        <w:ind w:left="432" w:hanging="216"/>
+      </w:pPr>
+      <w:rPr>
+        <w:rFonts w:hint="default"/>
+      </w:rPr>
+    </w:lvl>
+    <w:lvl w:ilvl="2" w:tplc="0409001B" w:tentative="1">
+      <w:start w:val="1"/>
+      <w:numFmt w:val="lowerRoman"/>
+      <w:lvlText w:val="%3."/>
+      <w:lvlJc w:val="right"/>
+      <w:pPr>
+        <w:ind w:left="2160" w:hanging="180"/>
+      </w:pPr>
+    </w:lvl>
+    <w:lvl w:ilvl="3" w:tplc="0409000F" w:tentative="1">
+      <w:start w:val="1"/>
+      <w:numFmt w:val="decimal"/>
+      <w:lvlText w:val="%4."/>
+      <w:lvlJc w:val="left"/>
+      <w:pPr>
+        <w:ind w:left="2880" w:hanging="360"/>
+      </w:pPr>
+    </w:lvl>
+    <w:lvl w:ilvl="4" w:tplc="04090019" w:tentative="1">
+      <w:start w:val="1"/>
+      <w:numFmt w:val="lowerLetter"/>
+      <w:lvlText w:val="%5."/>
+      <w:lvlJc w:val="left"/>
+      <w:pPr>
+        <w:ind w:left="3600" w:hanging="360"/>
+      </w:pPr>
+    </w:lvl>
+    <w:lvl w:ilvl="5" w:tplc="0409001B" w:tentative="1">
+      <w:start w:val="1"/>
+      <w:numFmt w:val="lowerRoman"/>
+      <w:lvlText w:val="%6."/>
+      <w:lvlJc w:val="right"/>
+      <w:pPr>
+        <w:ind w:left="4320" w:hanging="180"/>
+      </w:pPr>
+    </w:lvl>
+    <w:lvl w:ilvl="6" w:tplc="0409000F" w:tentative="1">
+      <w:start w:val="1"/>
+      <w:numFmt w:val="decimal"/>
+      <w:lvlText w:val="%7."/>
+      <w:lvlJc w:val="left"/>
+      <w:pPr>
+        <w:ind w:left="5040" w:hanging="360"/>
+      </w:pPr>
+    </w:lvl>
+    <w:lvl w:ilvl="7" w:tplc="04090019" w:tentative="1">
+      <w:start w:val="1"/>
+      <w:numFmt w:val="lowerLetter"/>
+      <w:lvlText w:val="%8."/>
+      <w:lvlJc w:val="left"/>
+      <w:pPr>
+        <w:ind w:left="5760" w:hanging="360"/>
+      </w:pPr>
+    </w:lvl>
+    <w:lvl w:ilvl="8" w:tplc="0409001B" w:tentative="1">
+      <w:start w:val="1"/>
+      <w:numFmt w:val="lowerRoman"/>
+      <w:lvlText w:val="%9."/>
+      <w:lvlJc w:val="right"/>
+      <w:pPr>
+        <w:ind w:left="6480" w:hanging="180"/>
+      </w:pPr>
+    </w:lvl>
+  </w:abstractNum>
+  <w:abstractNum w:abstractNumId="1">
     <w:nsid w:val="091D4184"/>
     <w:multiLevelType w:val="hybridMultilevel"/>
     <w:tmpl w:val="6A90B50A"/>
@@ -9406,7 +11197,7 @@
       </w:pPr>
     </w:lvl>
   </w:abstractNum>
-  <w:abstractNum w:abstractNumId="1">
+  <w:abstractNum w:abstractNumId="2">
     <w:nsid w:val="1C5D50DE"/>
     <w:multiLevelType w:val="hybridMultilevel"/>
     <w:tmpl w:val="1A221164"/>
@@ -9519,7 +11310,280 @@
       </w:rPr>
     </w:lvl>
   </w:abstractNum>
-  <w:abstractNum w:abstractNumId="2">
+  <w:abstractNum w:abstractNumId="3">
+    <w:nsid w:val="424F198B"/>
+    <w:multiLevelType w:val="hybridMultilevel"/>
+    <w:tmpl w:val="3FF4CCDA"/>
+    <w:lvl w:ilvl="0" w:tplc="A634AC1A">
+      <w:start w:val="1"/>
+      <w:numFmt w:val="decimal"/>
+      <w:lvlText w:val="%1."/>
+      <w:lvlJc w:val="left"/>
+      <w:pPr>
+        <w:ind w:left="216" w:hanging="216"/>
+      </w:pPr>
+      <w:rPr>
+        <w:rFonts w:hint="default"/>
+      </w:rPr>
+    </w:lvl>
+    <w:lvl w:ilvl="1" w:tplc="F2AC306E">
+      <w:start w:val="1"/>
+      <w:numFmt w:val="lowerLetter"/>
+      <w:lvlText w:val="%2."/>
+      <w:lvlJc w:val="left"/>
+      <w:pPr>
+        <w:ind w:left="432" w:hanging="216"/>
+      </w:pPr>
+      <w:rPr>
+        <w:rFonts w:hint="default"/>
+      </w:rPr>
+    </w:lvl>
+    <w:lvl w:ilvl="2" w:tplc="0409001B" w:tentative="1">
+      <w:start w:val="1"/>
+      <w:numFmt w:val="lowerRoman"/>
+      <w:lvlText w:val="%3."/>
+      <w:lvlJc w:val="right"/>
+      <w:pPr>
+        <w:ind w:left="2160" w:hanging="180"/>
+      </w:pPr>
+    </w:lvl>
+    <w:lvl w:ilvl="3" w:tplc="0409000F" w:tentative="1">
+      <w:start w:val="1"/>
+      <w:numFmt w:val="decimal"/>
+      <w:lvlText w:val="%4."/>
+      <w:lvlJc w:val="left"/>
+      <w:pPr>
+        <w:ind w:left="2880" w:hanging="360"/>
+      </w:pPr>
+    </w:lvl>
+    <w:lvl w:ilvl="4" w:tplc="04090019" w:tentative="1">
+      <w:start w:val="1"/>
+      <w:numFmt w:val="lowerLetter"/>
+      <w:lvlText w:val="%5."/>
+      <w:lvlJc w:val="left"/>
+      <w:pPr>
+        <w:ind w:left="3600" w:hanging="360"/>
+      </w:pPr>
+    </w:lvl>
+    <w:lvl w:ilvl="5" w:tplc="0409001B" w:tentative="1">
+      <w:start w:val="1"/>
+      <w:numFmt w:val="lowerRoman"/>
+      <w:lvlText w:val="%6."/>
+      <w:lvlJc w:val="right"/>
+      <w:pPr>
+        <w:ind w:left="4320" w:hanging="180"/>
+      </w:pPr>
+    </w:lvl>
+    <w:lvl w:ilvl="6" w:tplc="0409000F" w:tentative="1">
+      <w:start w:val="1"/>
+      <w:numFmt w:val="decimal"/>
+      <w:lvlText w:val="%7."/>
+      <w:lvlJc w:val="left"/>
+      <w:pPr>
+        <w:ind w:left="5040" w:hanging="360"/>
+      </w:pPr>
+    </w:lvl>
+    <w:lvl w:ilvl="7" w:tplc="04090019" w:tentative="1">
+      <w:start w:val="1"/>
+      <w:numFmt w:val="lowerLetter"/>
+      <w:lvlText w:val="%8."/>
+      <w:lvlJc w:val="left"/>
+      <w:pPr>
+        <w:ind w:left="5760" w:hanging="360"/>
+      </w:pPr>
+    </w:lvl>
+    <w:lvl w:ilvl="8" w:tplc="0409001B" w:tentative="1">
+      <w:start w:val="1"/>
+      <w:numFmt w:val="lowerRoman"/>
+      <w:lvlText w:val="%9."/>
+      <w:lvlJc w:val="right"/>
+      <w:pPr>
+        <w:ind w:left="6480" w:hanging="180"/>
+      </w:pPr>
+    </w:lvl>
+  </w:abstractNum>
+  <w:abstractNum w:abstractNumId="4">
+    <w:nsid w:val="43EF7504"/>
+    <w:multiLevelType w:val="hybridMultilevel"/>
+    <w:tmpl w:val="942600CE"/>
+    <w:lvl w:ilvl="0" w:tplc="268C17E2">
+      <w:start w:val="1"/>
+      <w:numFmt w:val="decimal"/>
+      <w:lvlText w:val="%1."/>
+      <w:lvlJc w:val="left"/>
+      <w:pPr>
+        <w:ind w:left="216" w:hanging="216"/>
+      </w:pPr>
+      <w:rPr>
+        <w:rFonts w:hint="default"/>
+      </w:rPr>
+    </w:lvl>
+    <w:lvl w:ilvl="1" w:tplc="04090019" w:tentative="1">
+      <w:start w:val="1"/>
+      <w:numFmt w:val="lowerLetter"/>
+      <w:lvlText w:val="%2."/>
+      <w:lvlJc w:val="left"/>
+      <w:pPr>
+        <w:ind w:left="1656" w:hanging="360"/>
+      </w:pPr>
+    </w:lvl>
+    <w:lvl w:ilvl="2" w:tplc="0409001B" w:tentative="1">
+      <w:start w:val="1"/>
+      <w:numFmt w:val="lowerRoman"/>
+      <w:lvlText w:val="%3."/>
+      <w:lvlJc w:val="right"/>
+      <w:pPr>
+        <w:ind w:left="2376" w:hanging="180"/>
+      </w:pPr>
+    </w:lvl>
+    <w:lvl w:ilvl="3" w:tplc="0409000F" w:tentative="1">
+      <w:start w:val="1"/>
+      <w:numFmt w:val="decimal"/>
+      <w:lvlText w:val="%4."/>
+      <w:lvlJc w:val="left"/>
+      <w:pPr>
+        <w:ind w:left="3096" w:hanging="360"/>
+      </w:pPr>
+    </w:lvl>
+    <w:lvl w:ilvl="4" w:tplc="04090019" w:tentative="1">
+      <w:start w:val="1"/>
+      <w:numFmt w:val="lowerLetter"/>
+      <w:lvlText w:val="%5."/>
+      <w:lvlJc w:val="left"/>
+      <w:pPr>
+        <w:ind w:left="3816" w:hanging="360"/>
+      </w:pPr>
+    </w:lvl>
+    <w:lvl w:ilvl="5" w:tplc="0409001B" w:tentative="1">
+      <w:start w:val="1"/>
+      <w:numFmt w:val="lowerRoman"/>
+      <w:lvlText w:val="%6."/>
+      <w:lvlJc w:val="right"/>
+      <w:pPr>
+        <w:ind w:left="4536" w:hanging="180"/>
+      </w:pPr>
+    </w:lvl>
+    <w:lvl w:ilvl="6" w:tplc="0409000F" w:tentative="1">
+      <w:start w:val="1"/>
+      <w:numFmt w:val="decimal"/>
+      <w:lvlText w:val="%7."/>
+      <w:lvlJc w:val="left"/>
+      <w:pPr>
+        <w:ind w:left="5256" w:hanging="360"/>
+      </w:pPr>
+    </w:lvl>
+    <w:lvl w:ilvl="7" w:tplc="04090019" w:tentative="1">
+      <w:start w:val="1"/>
+      <w:numFmt w:val="lowerLetter"/>
+      <w:lvlText w:val="%8."/>
+      <w:lvlJc w:val="left"/>
+      <w:pPr>
+        <w:ind w:left="5976" w:hanging="360"/>
+      </w:pPr>
+    </w:lvl>
+    <w:lvl w:ilvl="8" w:tplc="0409001B" w:tentative="1">
+      <w:start w:val="1"/>
+      <w:numFmt w:val="lowerRoman"/>
+      <w:lvlText w:val="%9."/>
+      <w:lvlJc w:val="right"/>
+      <w:pPr>
+        <w:ind w:left="6696" w:hanging="180"/>
+      </w:pPr>
+    </w:lvl>
+  </w:abstractNum>
+  <w:abstractNum w:abstractNumId="5">
+    <w:nsid w:val="45965432"/>
+    <w:multiLevelType w:val="hybridMultilevel"/>
+    <w:tmpl w:val="D5F46A7A"/>
+    <w:lvl w:ilvl="0" w:tplc="2AEA9A9A">
+      <w:start w:val="1"/>
+      <w:numFmt w:val="decimal"/>
+      <w:lvlText w:val="%1."/>
+      <w:lvlJc w:val="left"/>
+      <w:pPr>
+        <w:ind w:left="216" w:hanging="216"/>
+      </w:pPr>
+      <w:rPr>
+        <w:rFonts w:hint="default"/>
+      </w:rPr>
+    </w:lvl>
+    <w:lvl w:ilvl="1" w:tplc="84067BD4">
+      <w:start w:val="1"/>
+      <w:numFmt w:val="lowerLetter"/>
+      <w:lvlText w:val="%2."/>
+      <w:lvlJc w:val="left"/>
+      <w:pPr>
+        <w:ind w:left="432" w:hanging="216"/>
+      </w:pPr>
+      <w:rPr>
+        <w:rFonts w:hint="default"/>
+      </w:rPr>
+    </w:lvl>
+    <w:lvl w:ilvl="2" w:tplc="0409001B" w:tentative="1">
+      <w:start w:val="1"/>
+      <w:numFmt w:val="lowerRoman"/>
+      <w:lvlText w:val="%3."/>
+      <w:lvlJc w:val="right"/>
+      <w:pPr>
+        <w:ind w:left="2160" w:hanging="180"/>
+      </w:pPr>
+    </w:lvl>
+    <w:lvl w:ilvl="3" w:tplc="0409000F" w:tentative="1">
+      <w:start w:val="1"/>
+      <w:numFmt w:val="decimal"/>
+      <w:lvlText w:val="%4."/>
+      <w:lvlJc w:val="left"/>
+      <w:pPr>
+        <w:ind w:left="2880" w:hanging="360"/>
+      </w:pPr>
+    </w:lvl>
+    <w:lvl w:ilvl="4" w:tplc="04090019" w:tentative="1">
+      <w:start w:val="1"/>
+      <w:numFmt w:val="lowerLetter"/>
+      <w:lvlText w:val="%5."/>
+      <w:lvlJc w:val="left"/>
+      <w:pPr>
+        <w:ind w:left="3600" w:hanging="360"/>
+      </w:pPr>
+    </w:lvl>
+    <w:lvl w:ilvl="5" w:tplc="0409001B" w:tentative="1">
+      <w:start w:val="1"/>
+      <w:numFmt w:val="lowerRoman"/>
+      <w:lvlText w:val="%6."/>
+      <w:lvlJc w:val="right"/>
+      <w:pPr>
+        <w:ind w:left="4320" w:hanging="180"/>
+      </w:pPr>
+    </w:lvl>
+    <w:lvl w:ilvl="6" w:tplc="0409000F" w:tentative="1">
+      <w:start w:val="1"/>
+      <w:numFmt w:val="decimal"/>
+      <w:lvlText w:val="%7."/>
+      <w:lvlJc w:val="left"/>
+      <w:pPr>
+        <w:ind w:left="5040" w:hanging="360"/>
+      </w:pPr>
+    </w:lvl>
+    <w:lvl w:ilvl="7" w:tplc="04090019" w:tentative="1">
+      <w:start w:val="1"/>
+      <w:numFmt w:val="lowerLetter"/>
+      <w:lvlText w:val="%8."/>
+      <w:lvlJc w:val="left"/>
+      <w:pPr>
+        <w:ind w:left="5760" w:hanging="360"/>
+      </w:pPr>
+    </w:lvl>
+    <w:lvl w:ilvl="8" w:tplc="0409001B" w:tentative="1">
+      <w:start w:val="1"/>
+      <w:numFmt w:val="lowerRoman"/>
+      <w:lvlText w:val="%9."/>
+      <w:lvlJc w:val="right"/>
+      <w:pPr>
+        <w:ind w:left="6480" w:hanging="180"/>
+      </w:pPr>
+    </w:lvl>
+  </w:abstractNum>
+  <w:abstractNum w:abstractNumId="6">
     <w:nsid w:val="4C994B16"/>
     <w:multiLevelType w:val="hybridMultilevel"/>
     <w:tmpl w:val="BF6E9A3A"/>
@@ -9632,17 +11696,17 @@
       </w:rPr>
     </w:lvl>
   </w:abstractNum>
-  <w:abstractNum w:abstractNumId="3">
-    <w:nsid w:val="5A936FEE"/>
+  <w:abstractNum w:abstractNumId="7">
+    <w:nsid w:val="4FBD3F16"/>
     <w:multiLevelType w:val="hybridMultilevel"/>
-    <w:tmpl w:val="9C58733C"/>
-    <w:lvl w:ilvl="0" w:tplc="233AB8C2">
+    <w:tmpl w:val="4D02B188"/>
+    <w:lvl w:ilvl="0" w:tplc="1D104C36">
       <w:start w:val="1"/>
       <w:numFmt w:val="decimal"/>
       <w:lvlText w:val="%1."/>
       <w:lvlJc w:val="left"/>
       <w:pPr>
-        <w:ind w:left="144" w:hanging="144"/>
+        <w:ind w:left="720" w:hanging="360"/>
       </w:pPr>
       <w:rPr>
         <w:rFonts w:hint="default"/>
@@ -9721,16 +11785,307 @@
       </w:pPr>
     </w:lvl>
   </w:abstractNum>
+  <w:abstractNum w:abstractNumId="8">
+    <w:nsid w:val="5A936FEE"/>
+    <w:multiLevelType w:val="hybridMultilevel"/>
+    <w:tmpl w:val="9C58733C"/>
+    <w:lvl w:ilvl="0" w:tplc="233AB8C2">
+      <w:start w:val="1"/>
+      <w:numFmt w:val="decimal"/>
+      <w:lvlText w:val="%1."/>
+      <w:lvlJc w:val="left"/>
+      <w:pPr>
+        <w:ind w:left="144" w:hanging="144"/>
+      </w:pPr>
+      <w:rPr>
+        <w:rFonts w:hint="default"/>
+      </w:rPr>
+    </w:lvl>
+    <w:lvl w:ilvl="1" w:tplc="04090019" w:tentative="1">
+      <w:start w:val="1"/>
+      <w:numFmt w:val="lowerLetter"/>
+      <w:lvlText w:val="%2."/>
+      <w:lvlJc w:val="left"/>
+      <w:pPr>
+        <w:ind w:left="1440" w:hanging="360"/>
+      </w:pPr>
+    </w:lvl>
+    <w:lvl w:ilvl="2" w:tplc="0409001B" w:tentative="1">
+      <w:start w:val="1"/>
+      <w:numFmt w:val="lowerRoman"/>
+      <w:lvlText w:val="%3."/>
+      <w:lvlJc w:val="right"/>
+      <w:pPr>
+        <w:ind w:left="2160" w:hanging="180"/>
+      </w:pPr>
+    </w:lvl>
+    <w:lvl w:ilvl="3" w:tplc="0409000F" w:tentative="1">
+      <w:start w:val="1"/>
+      <w:numFmt w:val="decimal"/>
+      <w:lvlText w:val="%4."/>
+      <w:lvlJc w:val="left"/>
+      <w:pPr>
+        <w:ind w:left="2880" w:hanging="360"/>
+      </w:pPr>
+    </w:lvl>
+    <w:lvl w:ilvl="4" w:tplc="04090019" w:tentative="1">
+      <w:start w:val="1"/>
+      <w:numFmt w:val="lowerLetter"/>
+      <w:lvlText w:val="%5."/>
+      <w:lvlJc w:val="left"/>
+      <w:pPr>
+        <w:ind w:left="3600" w:hanging="360"/>
+      </w:pPr>
+    </w:lvl>
+    <w:lvl w:ilvl="5" w:tplc="0409001B" w:tentative="1">
+      <w:start w:val="1"/>
+      <w:numFmt w:val="lowerRoman"/>
+      <w:lvlText w:val="%6."/>
+      <w:lvlJc w:val="right"/>
+      <w:pPr>
+        <w:ind w:left="4320" w:hanging="180"/>
+      </w:pPr>
+    </w:lvl>
+    <w:lvl w:ilvl="6" w:tplc="0409000F" w:tentative="1">
+      <w:start w:val="1"/>
+      <w:numFmt w:val="decimal"/>
+      <w:lvlText w:val="%7."/>
+      <w:lvlJc w:val="left"/>
+      <w:pPr>
+        <w:ind w:left="5040" w:hanging="360"/>
+      </w:pPr>
+    </w:lvl>
+    <w:lvl w:ilvl="7" w:tplc="04090019" w:tentative="1">
+      <w:start w:val="1"/>
+      <w:numFmt w:val="lowerLetter"/>
+      <w:lvlText w:val="%8."/>
+      <w:lvlJc w:val="left"/>
+      <w:pPr>
+        <w:ind w:left="5760" w:hanging="360"/>
+      </w:pPr>
+    </w:lvl>
+    <w:lvl w:ilvl="8" w:tplc="0409001B" w:tentative="1">
+      <w:start w:val="1"/>
+      <w:numFmt w:val="lowerRoman"/>
+      <w:lvlText w:val="%9."/>
+      <w:lvlJc w:val="right"/>
+      <w:pPr>
+        <w:ind w:left="6480" w:hanging="180"/>
+      </w:pPr>
+    </w:lvl>
+  </w:abstractNum>
+  <w:abstractNum w:abstractNumId="9">
+    <w:nsid w:val="5E2E5262"/>
+    <w:multiLevelType w:val="hybridMultilevel"/>
+    <w:tmpl w:val="935EFA0E"/>
+    <w:lvl w:ilvl="0" w:tplc="93B2A716">
+      <w:start w:val="1"/>
+      <w:numFmt w:val="decimal"/>
+      <w:lvlText w:val="%1."/>
+      <w:lvlJc w:val="left"/>
+      <w:pPr>
+        <w:ind w:left="720" w:hanging="360"/>
+      </w:pPr>
+      <w:rPr>
+        <w:rFonts w:hint="default"/>
+      </w:rPr>
+    </w:lvl>
+    <w:lvl w:ilvl="1" w:tplc="04090019" w:tentative="1">
+      <w:start w:val="1"/>
+      <w:numFmt w:val="lowerLetter"/>
+      <w:lvlText w:val="%2."/>
+      <w:lvlJc w:val="left"/>
+      <w:pPr>
+        <w:ind w:left="1440" w:hanging="360"/>
+      </w:pPr>
+    </w:lvl>
+    <w:lvl w:ilvl="2" w:tplc="0409001B" w:tentative="1">
+      <w:start w:val="1"/>
+      <w:numFmt w:val="lowerRoman"/>
+      <w:lvlText w:val="%3."/>
+      <w:lvlJc w:val="right"/>
+      <w:pPr>
+        <w:ind w:left="2160" w:hanging="180"/>
+      </w:pPr>
+    </w:lvl>
+    <w:lvl w:ilvl="3" w:tplc="0409000F" w:tentative="1">
+      <w:start w:val="1"/>
+      <w:numFmt w:val="decimal"/>
+      <w:lvlText w:val="%4."/>
+      <w:lvlJc w:val="left"/>
+      <w:pPr>
+        <w:ind w:left="2880" w:hanging="360"/>
+      </w:pPr>
+    </w:lvl>
+    <w:lvl w:ilvl="4" w:tplc="04090019" w:tentative="1">
+      <w:start w:val="1"/>
+      <w:numFmt w:val="lowerLetter"/>
+      <w:lvlText w:val="%5."/>
+      <w:lvlJc w:val="left"/>
+      <w:pPr>
+        <w:ind w:left="3600" w:hanging="360"/>
+      </w:pPr>
+    </w:lvl>
+    <w:lvl w:ilvl="5" w:tplc="0409001B" w:tentative="1">
+      <w:start w:val="1"/>
+      <w:numFmt w:val="lowerRoman"/>
+      <w:lvlText w:val="%6."/>
+      <w:lvlJc w:val="right"/>
+      <w:pPr>
+        <w:ind w:left="4320" w:hanging="180"/>
+      </w:pPr>
+    </w:lvl>
+    <w:lvl w:ilvl="6" w:tplc="0409000F" w:tentative="1">
+      <w:start w:val="1"/>
+      <w:numFmt w:val="decimal"/>
+      <w:lvlText w:val="%7."/>
+      <w:lvlJc w:val="left"/>
+      <w:pPr>
+        <w:ind w:left="5040" w:hanging="360"/>
+      </w:pPr>
+    </w:lvl>
+    <w:lvl w:ilvl="7" w:tplc="04090019" w:tentative="1">
+      <w:start w:val="1"/>
+      <w:numFmt w:val="lowerLetter"/>
+      <w:lvlText w:val="%8."/>
+      <w:lvlJc w:val="left"/>
+      <w:pPr>
+        <w:ind w:left="5760" w:hanging="360"/>
+      </w:pPr>
+    </w:lvl>
+    <w:lvl w:ilvl="8" w:tplc="0409001B" w:tentative="1">
+      <w:start w:val="1"/>
+      <w:numFmt w:val="lowerRoman"/>
+      <w:lvlText w:val="%9."/>
+      <w:lvlJc w:val="right"/>
+      <w:pPr>
+        <w:ind w:left="6480" w:hanging="180"/>
+      </w:pPr>
+    </w:lvl>
+  </w:abstractNum>
+  <w:abstractNum w:abstractNumId="10">
+    <w:nsid w:val="5EFE6EFA"/>
+    <w:multiLevelType w:val="hybridMultilevel"/>
+    <w:tmpl w:val="D5F46A7A"/>
+    <w:lvl w:ilvl="0" w:tplc="2AEA9A9A">
+      <w:start w:val="1"/>
+      <w:numFmt w:val="decimal"/>
+      <w:lvlText w:val="%1."/>
+      <w:lvlJc w:val="left"/>
+      <w:pPr>
+        <w:ind w:left="216" w:hanging="216"/>
+      </w:pPr>
+      <w:rPr>
+        <w:rFonts w:hint="default"/>
+      </w:rPr>
+    </w:lvl>
+    <w:lvl w:ilvl="1" w:tplc="84067BD4">
+      <w:start w:val="1"/>
+      <w:numFmt w:val="lowerLetter"/>
+      <w:lvlText w:val="%2."/>
+      <w:lvlJc w:val="left"/>
+      <w:pPr>
+        <w:ind w:left="432" w:hanging="216"/>
+      </w:pPr>
+      <w:rPr>
+        <w:rFonts w:hint="default"/>
+      </w:rPr>
+    </w:lvl>
+    <w:lvl w:ilvl="2" w:tplc="0409001B" w:tentative="1">
+      <w:start w:val="1"/>
+      <w:numFmt w:val="lowerRoman"/>
+      <w:lvlText w:val="%3."/>
+      <w:lvlJc w:val="right"/>
+      <w:pPr>
+        <w:ind w:left="2160" w:hanging="180"/>
+      </w:pPr>
+    </w:lvl>
+    <w:lvl w:ilvl="3" w:tplc="0409000F" w:tentative="1">
+      <w:start w:val="1"/>
+      <w:numFmt w:val="decimal"/>
+      <w:lvlText w:val="%4."/>
+      <w:lvlJc w:val="left"/>
+      <w:pPr>
+        <w:ind w:left="2880" w:hanging="360"/>
+      </w:pPr>
+    </w:lvl>
+    <w:lvl w:ilvl="4" w:tplc="04090019" w:tentative="1">
+      <w:start w:val="1"/>
+      <w:numFmt w:val="lowerLetter"/>
+      <w:lvlText w:val="%5."/>
+      <w:lvlJc w:val="left"/>
+      <w:pPr>
+        <w:ind w:left="3600" w:hanging="360"/>
+      </w:pPr>
+    </w:lvl>
+    <w:lvl w:ilvl="5" w:tplc="0409001B" w:tentative="1">
+      <w:start w:val="1"/>
+      <w:numFmt w:val="lowerRoman"/>
+      <w:lvlText w:val="%6."/>
+      <w:lvlJc w:val="right"/>
+      <w:pPr>
+        <w:ind w:left="4320" w:hanging="180"/>
+      </w:pPr>
+    </w:lvl>
+    <w:lvl w:ilvl="6" w:tplc="0409000F" w:tentative="1">
+      <w:start w:val="1"/>
+      <w:numFmt w:val="decimal"/>
+      <w:lvlText w:val="%7."/>
+      <w:lvlJc w:val="left"/>
+      <w:pPr>
+        <w:ind w:left="5040" w:hanging="360"/>
+      </w:pPr>
+    </w:lvl>
+    <w:lvl w:ilvl="7" w:tplc="04090019" w:tentative="1">
+      <w:start w:val="1"/>
+      <w:numFmt w:val="lowerLetter"/>
+      <w:lvlText w:val="%8."/>
+      <w:lvlJc w:val="left"/>
+      <w:pPr>
+        <w:ind w:left="5760" w:hanging="360"/>
+      </w:pPr>
+    </w:lvl>
+    <w:lvl w:ilvl="8" w:tplc="0409001B" w:tentative="1">
+      <w:start w:val="1"/>
+      <w:numFmt w:val="lowerRoman"/>
+      <w:lvlText w:val="%9."/>
+      <w:lvlJc w:val="right"/>
+      <w:pPr>
+        <w:ind w:left="6480" w:hanging="180"/>
+      </w:pPr>
+    </w:lvl>
+  </w:abstractNum>
   <w:num w:numId="1">
+    <w:abstractNumId w:val="2"/>
+  </w:num>
+  <w:num w:numId="2">
+    <w:abstractNumId w:val="6"/>
+  </w:num>
+  <w:num w:numId="3">
+    <w:abstractNumId w:val="8"/>
+  </w:num>
+  <w:num w:numId="4">
     <w:abstractNumId w:val="1"/>
   </w:num>
-  <w:num w:numId="2">
-    <w:abstractNumId w:val="2"/>
+  <w:num w:numId="5">
+    <w:abstractNumId w:val="5"/>
   </w:num>
-  <w:num w:numId="3">
+  <w:num w:numId="6">
+    <w:abstractNumId w:val="10"/>
+  </w:num>
+  <w:num w:numId="7">
+    <w:abstractNumId w:val="9"/>
+  </w:num>
+  <w:num w:numId="8">
+    <w:abstractNumId w:val="7"/>
+  </w:num>
+  <w:num w:numId="9">
+    <w:abstractNumId w:val="4"/>
+  </w:num>
+  <w:num w:numId="10">
     <w:abstractNumId w:val="3"/>
   </w:num>
-  <w:num w:numId="4">
+  <w:num w:numId="11">
     <w:abstractNumId w:val="0"/>
   </w:num>
 </w:numbering>
@@ -9990,9 +12345,9 @@
     <w:basedOn w:val="Normal"/>
     <w:uiPriority w:val="34"/>
     <w:qFormat/>
-    <w:rsid w:val="00712FCA"/>
+    <w:rsid w:val="00BF5938"/>
     <w:pPr>
-      <w:ind w:left="720"/>
+      <w:ind w:left="216"/>
       <w:contextualSpacing/>
     </w:pPr>
   </w:style>
@@ -10253,9 +12608,9 @@
     <w:basedOn w:val="Normal"/>
     <w:uiPriority w:val="34"/>
     <w:qFormat/>
-    <w:rsid w:val="00712FCA"/>
+    <w:rsid w:val="00BF5938"/>
     <w:pPr>
-      <w:ind w:left="720"/>
+      <w:ind w:left="216"/>
       <w:contextualSpacing/>
     </w:pPr>
   </w:style>

</xml_diff>